<commit_message>
Should & and Assertions
</commit_message>
<xml_diff>
--- a/installation/installation_guide.docx
+++ b/installation/installation_guide.docx
@@ -1496,6 +1496,9 @@
         <w:ind w:left="360"/>
       </w:pPr>
       <w:r>
+        <w:rPr>
+          <w:noProof/>
+        </w:rPr>
         <w:drawing>
           <wp:inline distT="0" distB="0" distL="0" distR="0" wp14:anchorId="4EB349DC" wp14:editId="2D306D19">
             <wp:extent cx="5943600" cy="3765550"/>
@@ -1610,6 +1613,9 @@
         <w:ind w:left="360"/>
       </w:pPr>
       <w:r>
+        <w:rPr>
+          <w:noProof/>
+        </w:rPr>
         <w:drawing>
           <wp:inline distT="0" distB="0" distL="0" distR="0" wp14:anchorId="0493BE9C" wp14:editId="72CB4F8E">
             <wp:extent cx="5943600" cy="3844925"/>
@@ -1689,6 +1695,9 @@
         <w:ind w:left="360"/>
       </w:pPr>
       <w:r>
+        <w:rPr>
+          <w:noProof/>
+        </w:rPr>
         <w:lastRenderedPageBreak/>
         <w:drawing>
           <wp:inline distT="0" distB="0" distL="0" distR="0" wp14:anchorId="3289EAB7" wp14:editId="673382E0">
@@ -1725,6 +1734,22 @@
             </a:graphic>
           </wp:inline>
         </w:drawing>
+      </w:r>
+    </w:p>
+    <w:p>
+      <w:pPr>
+        <w:ind w:left="360"/>
+        <w:rPr>
+          <w:sz w:val="56"/>
+          <w:szCs w:val="56"/>
+        </w:rPr>
+      </w:pPr>
+      <w:r>
+        <w:rPr>
+          <w:sz w:val="56"/>
+          <w:szCs w:val="56"/>
+        </w:rPr>
+        <w:t>Assertions</w:t>
       </w:r>
     </w:p>
     <w:p>

</xml_diff>

<commit_message>
Different types of DropDowns
</commit_message>
<xml_diff>
--- a/installation/installation_guide.docx
+++ b/installation/installation_guide.docx
@@ -1750,6 +1750,205 @@
           <w:szCs w:val="56"/>
         </w:rPr>
         <w:t>Assertions</w:t>
+      </w:r>
+    </w:p>
+    <w:p>
+      <w:pPr>
+        <w:ind w:left="360"/>
+      </w:pPr>
+      <w:r>
+        <w:drawing>
+          <wp:inline distT="0" distB="0" distL="0" distR="0" wp14:anchorId="2ABDBEE3" wp14:editId="2643D5CA">
+            <wp:extent cx="5943600" cy="3095625"/>
+            <wp:effectExtent l="0" t="0" r="0" b="9525"/>
+            <wp:docPr id="3" name="Picture 3"/>
+            <wp:cNvGraphicFramePr>
+              <a:graphicFrameLocks xmlns:a="http://schemas.openxmlformats.org/drawingml/2006/main" noChangeAspect="1"/>
+            </wp:cNvGraphicFramePr>
+            <a:graphic xmlns:a="http://schemas.openxmlformats.org/drawingml/2006/main">
+              <a:graphicData uri="http://schemas.openxmlformats.org/drawingml/2006/picture">
+                <pic:pic xmlns:pic="http://schemas.openxmlformats.org/drawingml/2006/picture">
+                  <pic:nvPicPr>
+                    <pic:cNvPr id="1" name=""/>
+                    <pic:cNvPicPr/>
+                  </pic:nvPicPr>
+                  <pic:blipFill>
+                    <a:blip r:embed="rId9"/>
+                    <a:stretch>
+                      <a:fillRect/>
+                    </a:stretch>
+                  </pic:blipFill>
+                  <pic:spPr>
+                    <a:xfrm>
+                      <a:off x="0" y="0"/>
+                      <a:ext cx="5943600" cy="3095625"/>
+                    </a:xfrm>
+                    <a:prstGeom prst="rect">
+                      <a:avLst/>
+                    </a:prstGeom>
+                  </pic:spPr>
+                </pic:pic>
+              </a:graphicData>
+            </a:graphic>
+          </wp:inline>
+        </w:drawing>
+      </w:r>
+    </w:p>
+    <w:p>
+      <w:pPr>
+        <w:ind w:left="360"/>
+      </w:pPr>
+    </w:p>
+    <w:p>
+      <w:pPr>
+        <w:ind w:left="360"/>
+      </w:pPr>
+    </w:p>
+    <w:p>
+      <w:pPr>
+        <w:ind w:left="360"/>
+        <w:rPr>
+          <w:sz w:val="48"/>
+          <w:szCs w:val="48"/>
+        </w:rPr>
+      </w:pPr>
+      <w:r>
+        <w:rPr>
+          <w:sz w:val="48"/>
+          <w:szCs w:val="48"/>
+        </w:rPr>
+        <w:lastRenderedPageBreak/>
+        <w:t>Folder Structure</w:t>
+      </w:r>
+      <w:r>
+        <w:rPr>
+          <w:sz w:val="48"/>
+          <w:szCs w:val="48"/>
+        </w:rPr>
+        <w:br/>
+      </w:r>
+      <w:r>
+        <w:rPr>
+          <w:sz w:val="48"/>
+          <w:szCs w:val="48"/>
+        </w:rPr>
+        <w:drawing>
+          <wp:inline distT="0" distB="0" distL="0" distR="0" wp14:anchorId="398BEF12" wp14:editId="6975001B">
+            <wp:extent cx="5943600" cy="3464560"/>
+            <wp:effectExtent l="0" t="0" r="0" b="2540"/>
+            <wp:docPr id="4" name="Picture 4"/>
+            <wp:cNvGraphicFramePr>
+              <a:graphicFrameLocks xmlns:a="http://schemas.openxmlformats.org/drawingml/2006/main" noChangeAspect="1"/>
+            </wp:cNvGraphicFramePr>
+            <a:graphic xmlns:a="http://schemas.openxmlformats.org/drawingml/2006/main">
+              <a:graphicData uri="http://schemas.openxmlformats.org/drawingml/2006/picture">
+                <pic:pic xmlns:pic="http://schemas.openxmlformats.org/drawingml/2006/picture">
+                  <pic:nvPicPr>
+                    <pic:cNvPr id="1" name=""/>
+                    <pic:cNvPicPr/>
+                  </pic:nvPicPr>
+                  <pic:blipFill>
+                    <a:blip r:embed="rId10"/>
+                    <a:stretch>
+                      <a:fillRect/>
+                    </a:stretch>
+                  </pic:blipFill>
+                  <pic:spPr>
+                    <a:xfrm>
+                      <a:off x="0" y="0"/>
+                      <a:ext cx="5943600" cy="3464560"/>
+                    </a:xfrm>
+                    <a:prstGeom prst="rect">
+                      <a:avLst/>
+                    </a:prstGeom>
+                  </pic:spPr>
+                </pic:pic>
+              </a:graphicData>
+            </a:graphic>
+          </wp:inline>
+        </w:drawing>
+      </w:r>
+    </w:p>
+    <w:p>
+      <w:pPr>
+        <w:ind w:left="360"/>
+      </w:pPr>
+    </w:p>
+    <w:p>
+      <w:pPr>
+        <w:ind w:left="360"/>
+        <w:rPr>
+          <w:sz w:val="36"/>
+          <w:szCs w:val="36"/>
+        </w:rPr>
+      </w:pPr>
+      <w:r>
+        <w:rPr>
+          <w:sz w:val="36"/>
+          <w:szCs w:val="36"/>
+        </w:rPr>
+        <w:t>Websites</w:t>
+      </w:r>
+    </w:p>
+    <w:p>
+      <w:pPr>
+        <w:ind w:left="360"/>
+      </w:pPr>
+      <w:hyperlink r:id="rId11" w:history="1">
+        <w:r>
+          <w:rPr>
+            <w:rStyle w:val="Hyperlink"/>
+          </w:rPr>
+          <w:t>https://itera-qa.azurewebsites.net/home/automation</w:t>
+        </w:r>
+      </w:hyperlink>
+    </w:p>
+    <w:p>
+      <w:pPr>
+        <w:ind w:left="360"/>
+      </w:pPr>
+      <w:hyperlink r:id="rId12" w:history="1">
+        <w:r>
+          <w:rPr>
+            <w:rStyle w:val="Hyperlink"/>
+          </w:rPr>
+          <w:t>https://opensource-demo.orangehrmlive.com/web/index.php/auth/login</w:t>
+        </w:r>
+      </w:hyperlink>
+    </w:p>
+    <w:p>
+      <w:pPr>
+        <w:ind w:left="360"/>
+      </w:pPr>
+      <w:hyperlink r:id="rId13" w:history="1">
+        <w:r>
+          <w:rPr>
+            <w:rStyle w:val="Hyperlink"/>
+          </w:rPr>
+          <w:t>https://www.zoho.com/commerce/free-demo.html</w:t>
+        </w:r>
+      </w:hyperlink>
+    </w:p>
+    <w:p>
+      <w:pPr>
+        <w:ind w:left="360"/>
+      </w:pPr>
+      <w:hyperlink r:id="rId14" w:history="1">
+        <w:r>
+          <w:rPr>
+            <w:rStyle w:val="Hyperlink"/>
+          </w:rPr>
+          <w:t>https://www.dummyticket.com/dummy-ticket-for-visa-application/</w:t>
+        </w:r>
+      </w:hyperlink>
+      <w:r>
+        <w:t xml:space="preserve">  </w:t>
+      </w:r>
+      <w:r>
+        <w:sym w:font="Wingdings" w:char="F0E8"/>
+      </w:r>
+      <w:r>
+        <w:t xml:space="preserve"> important</w:t>
       </w:r>
     </w:p>
     <w:p>
@@ -2368,6 +2567,29 @@
       <w:szCs w:val="20"/>
     </w:rPr>
   </w:style>
+  <w:style w:type="character" w:styleId="Hyperlink">
+    <w:name w:val="Hyperlink"/>
+    <w:basedOn w:val="DefaultParagraphFont"/>
+    <w:uiPriority w:val="99"/>
+    <w:unhideWhenUsed/>
+    <w:rsid w:val="00292958"/>
+    <w:rPr>
+      <w:color w:val="0563C1" w:themeColor="hyperlink"/>
+      <w:u w:val="single"/>
+    </w:rPr>
+  </w:style>
+  <w:style w:type="character" w:styleId="UnresolvedMention">
+    <w:name w:val="Unresolved Mention"/>
+    <w:basedOn w:val="DefaultParagraphFont"/>
+    <w:uiPriority w:val="99"/>
+    <w:semiHidden/>
+    <w:unhideWhenUsed/>
+    <w:rsid w:val="00292958"/>
+    <w:rPr>
+      <w:color w:val="605E5C"/>
+      <w:shd w:val="clear" w:color="auto" w:fill="E1DFDD"/>
+    </w:rPr>
+  </w:style>
 </w:styles>
 </file>
 

</xml_diff>

<commit_message>
Handling File Uploads Part-14
</commit_message>
<xml_diff>
--- a/installation/installation_guide.docx
+++ b/installation/installation_guide.docx
@@ -189,7 +189,6 @@
         </w:rPr>
         <w:br/>
       </w:r>
-      <w:proofErr w:type="gramStart"/>
       <w:r>
         <w:rPr>
           <w:rFonts w:ascii="Consolas" w:eastAsia="Times New Roman" w:hAnsi="Consolas" w:cs="Times New Roman"/>
@@ -208,7 +207,6 @@
         </w:rPr>
         <w:t>(</w:t>
       </w:r>
-      <w:proofErr w:type="gramEnd"/>
       <w:r>
         <w:rPr>
           <w:rFonts w:ascii="Consolas" w:eastAsia="Times New Roman" w:hAnsi="Consolas" w:cs="Times New Roman"/>
@@ -2817,6 +2815,202 @@
         </w:rPr>
         <w:t>4</w:t>
       </w:r>
+    </w:p>
+    <w:p>
+      <w:pPr>
+        <w:ind w:left="360"/>
+        <w:rPr>
+          <w:b/>
+          <w:bCs/>
+          <w:sz w:val="24"/>
+          <w:szCs w:val="24"/>
+        </w:rPr>
+      </w:pPr>
+      <w:hyperlink r:id="rId26" w:history="1">
+        <w:r>
+          <w:rPr>
+            <w:rStyle w:val="Hyperlink"/>
+            <w:b/>
+            <w:bCs/>
+            <w:sz w:val="24"/>
+            <w:szCs w:val="24"/>
+          </w:rPr>
+          <w:t>https://the-internet.herokuapp.com/upload</w:t>
+        </w:r>
+      </w:hyperlink>
+      <w:r>
+        <w:rPr>
+          <w:b/>
+          <w:bCs/>
+          <w:sz w:val="24"/>
+          <w:szCs w:val="24"/>
+        </w:rPr>
+        <w:t xml:space="preserve"> ==&gt; </w:t>
+      </w:r>
+      <w:r>
+        <w:rPr>
+          <w:b/>
+          <w:bCs/>
+          <w:sz w:val="24"/>
+          <w:szCs w:val="24"/>
+        </w:rPr>
+        <w:t>Single File Upload</w:t>
+      </w:r>
+    </w:p>
+    <w:p>
+      <w:pPr>
+        <w:ind w:left="360"/>
+        <w:rPr>
+          <w:b/>
+          <w:bCs/>
+          <w:sz w:val="24"/>
+          <w:szCs w:val="24"/>
+        </w:rPr>
+      </w:pPr>
+    </w:p>
+    <w:p>
+      <w:pPr>
+        <w:ind w:left="360"/>
+        <w:rPr>
+          <w:b/>
+          <w:bCs/>
+          <w:sz w:val="48"/>
+          <w:szCs w:val="48"/>
+        </w:rPr>
+      </w:pPr>
+      <w:hyperlink r:id="rId27" w:history="1">
+        <w:r>
+          <w:rPr>
+            <w:rStyle w:val="Hyperlink"/>
+            <w:b/>
+            <w:bCs/>
+            <w:sz w:val="24"/>
+            <w:szCs w:val="24"/>
+          </w:rPr>
+          <w:t>https://davidwalsh.name/demo/multiple-file-upload.php</w:t>
+        </w:r>
+      </w:hyperlink>
+      <w:r>
+        <w:rPr>
+          <w:b/>
+          <w:bCs/>
+          <w:sz w:val="24"/>
+          <w:szCs w:val="24"/>
+        </w:rPr>
+        <w:t xml:space="preserve"> ==&gt; Multiple Files Upload</w:t>
+      </w:r>
+      <w:r>
+        <w:rPr>
+          <w:b/>
+          <w:bCs/>
+          <w:sz w:val="24"/>
+          <w:szCs w:val="24"/>
+        </w:rPr>
+        <w:br/>
+      </w:r>
+      <w:r>
+        <w:rPr>
+          <w:b/>
+          <w:bCs/>
+          <w:sz w:val="24"/>
+          <w:szCs w:val="24"/>
+        </w:rPr>
+        <w:br/>
+      </w:r>
+      <w:r>
+        <w:rPr>
+          <w:b/>
+          <w:bCs/>
+          <w:sz w:val="24"/>
+          <w:szCs w:val="24"/>
+        </w:rPr>
+        <w:br/>
+      </w:r>
+      <w:r>
+        <w:rPr>
+          <w:b/>
+          <w:bCs/>
+          <w:sz w:val="48"/>
+          <w:szCs w:val="48"/>
+        </w:rPr>
+        <w:t xml:space="preserve">Handling File Upload </w:t>
+      </w:r>
+      <w:r>
+        <w:rPr>
+          <w:b/>
+          <w:bCs/>
+          <w:sz w:val="48"/>
+          <w:szCs w:val="48"/>
+        </w:rPr>
+        <w:sym w:font="Wingdings" w:char="F0E8"/>
+      </w:r>
+      <w:r>
+        <w:rPr>
+          <w:b/>
+          <w:bCs/>
+          <w:sz w:val="48"/>
+          <w:szCs w:val="48"/>
+        </w:rPr>
+        <w:t xml:space="preserve"> Part </w:t>
+      </w:r>
+      <w:r>
+        <w:rPr>
+          <w:b/>
+          <w:bCs/>
+          <w:sz w:val="48"/>
+          <w:szCs w:val="48"/>
+        </w:rPr>
+        <w:t>–</w:t>
+      </w:r>
+      <w:r>
+        <w:rPr>
+          <w:b/>
+          <w:bCs/>
+          <w:sz w:val="48"/>
+          <w:szCs w:val="48"/>
+        </w:rPr>
+        <w:t xml:space="preserve"> 1</w:t>
+      </w:r>
+      <w:r>
+        <w:rPr>
+          <w:b/>
+          <w:bCs/>
+          <w:sz w:val="48"/>
+          <w:szCs w:val="48"/>
+        </w:rPr>
+        <w:t>5</w:t>
+      </w:r>
+    </w:p>
+    <w:p>
+      <w:pPr>
+        <w:ind w:left="360"/>
+        <w:rPr>
+          <w:b/>
+          <w:bCs/>
+          <w:sz w:val="24"/>
+          <w:szCs w:val="24"/>
+        </w:rPr>
+      </w:pPr>
+      <w:r>
+        <w:rPr>
+          <w:b/>
+          <w:bCs/>
+          <w:sz w:val="24"/>
+          <w:szCs w:val="24"/>
+        </w:rPr>
+        <w:br/>
+      </w:r>
+    </w:p>
+    <w:p>
+      <w:pPr>
+        <w:ind w:left="360"/>
+        <w:rPr>
+          <w:b/>
+          <w:bCs/>
+          <w:sz w:val="24"/>
+          <w:szCs w:val="24"/>
+        </w:rPr>
+      </w:pPr>
     </w:p>
     <w:p>
       <w:pPr>

</xml_diff>